<commit_message>
Eksportering af Bilag påbegyndt...
Navne ændring af et par filer samtidig
</commit_message>
<xml_diff>
--- a/02-Requirements/Supplerende kravspecifikation.docx
+++ b/02-Requirements/Supplerende kravspecifikation.docx
@@ -4,20 +4,9 @@
   <w:body>
     <w:p>
       <w:pPr>
-        <w:rPr>
-          <w:rFonts w:asciiTheme="minorHAnsi" w:hAnsiTheme="minorHAnsi"/>
-          <w:b/>
-          <w:sz w:val="22"/>
-          <w:szCs w:val="22"/>
-        </w:rPr>
+        <w:pStyle w:val="Overskrift1"/>
       </w:pPr>
       <w:r>
-        <w:rPr>
-          <w:rFonts w:asciiTheme="minorHAnsi" w:hAnsiTheme="minorHAnsi"/>
-          <w:b/>
-          <w:sz w:val="22"/>
-          <w:szCs w:val="22"/>
-        </w:rPr>
         <w:t>Supplerende kravspecifikation</w:t>
       </w:r>
       <w:bookmarkStart w:id="0" w:name="_GoBack"/>
@@ -274,7 +263,13 @@
         <w:t>Systemet skal være forberedt for flytning til web platform, så dette kan gennemføres let og hurtigt.</w:t>
       </w:r>
     </w:p>
-    <w:p/>
+    <w:p>
+      <w:pPr>
+        <w:rPr>
+          <w:rFonts w:hint="eastAsia"/>
+        </w:rPr>
+      </w:pPr>
+    </w:p>
     <w:sectPr>
       <w:pgSz w:w="11906" w:h="16838"/>
       <w:pgMar w:top="1134" w:right="1134" w:bottom="1134" w:left="1134" w:header="0" w:footer="0" w:gutter="0"/>
@@ -288,7 +283,7 @@
 
 <file path=word/numbering.xml><?xml version="1.0" encoding="utf-8"?>
 <w:numbering xmlns:wpc="http://schemas.microsoft.com/office/word/2010/wordprocessingCanvas" xmlns:mc="http://schemas.openxmlformats.org/markup-compatibility/2006" xmlns:o="urn:schemas-microsoft-com:office:office" xmlns:r="http://schemas.openxmlformats.org/officeDocument/2006/relationships" xmlns:m="http://schemas.openxmlformats.org/officeDocument/2006/math" xmlns:v="urn:schemas-microsoft-com:vml" xmlns:wp14="http://schemas.microsoft.com/office/word/2010/wordprocessingDrawing" xmlns:wp="http://schemas.openxmlformats.org/drawingml/2006/wordprocessingDrawing" xmlns:w10="urn:schemas-microsoft-com:office:word" xmlns:w="http://schemas.openxmlformats.org/wordprocessingml/2006/main" xmlns:w14="http://schemas.microsoft.com/office/word/2010/wordml" xmlns:w15="http://schemas.microsoft.com/office/word/2012/wordml" xmlns:wpg="http://schemas.microsoft.com/office/word/2010/wordprocessingGroup" xmlns:wpi="http://schemas.microsoft.com/office/word/2010/wordprocessingInk" xmlns:wne="http://schemas.microsoft.com/office/word/2006/wordml" xmlns:wps="http://schemas.microsoft.com/office/word/2010/wordprocessingShape" mc:Ignorable="w14 w15 wp14">
-  <w:abstractNum w:abstractNumId="0">
+  <w:abstractNum w:abstractNumId="0" w15:restartNumberingAfterBreak="0">
     <w:nsid w:val="034C24FD"/>
     <w:multiLevelType w:val="hybridMultilevel"/>
     <w:tmpl w:val="8DBCE2F2"/>
@@ -814,6 +809,27 @@
       <w:lang w:eastAsia="zh-CN" w:bidi="hi-IN"/>
     </w:rPr>
   </w:style>
+  <w:style w:type="paragraph" w:styleId="Overskrift1">
+    <w:name w:val="heading 1"/>
+    <w:basedOn w:val="Normal"/>
+    <w:next w:val="Normal"/>
+    <w:link w:val="Overskrift1Tegn"/>
+    <w:uiPriority w:val="9"/>
+    <w:qFormat/>
+    <w:rsid w:val="00FD3004"/>
+    <w:pPr>
+      <w:keepNext/>
+      <w:keepLines/>
+      <w:spacing w:before="240"/>
+      <w:outlineLvl w:val="0"/>
+    </w:pPr>
+    <w:rPr>
+      <w:rFonts w:asciiTheme="majorHAnsi" w:eastAsiaTheme="majorEastAsia" w:hAnsiTheme="majorHAnsi"/>
+      <w:color w:val="2E74B5" w:themeColor="accent1" w:themeShade="BF"/>
+      <w:sz w:val="32"/>
+      <w:szCs w:val="29"/>
+    </w:rPr>
+  </w:style>
   <w:style w:type="character" w:default="1" w:styleId="Standardskrifttypeiafsnit">
     <w:name w:val="Default Paragraph Font"/>
     <w:uiPriority w:val="1"/>
@@ -853,6 +869,20 @@
     </w:pPr>
     <w:rPr>
       <w:szCs w:val="21"/>
+    </w:rPr>
+  </w:style>
+  <w:style w:type="character" w:customStyle="1" w:styleId="Overskrift1Tegn">
+    <w:name w:val="Overskrift 1 Tegn"/>
+    <w:basedOn w:val="Standardskrifttypeiafsnit"/>
+    <w:link w:val="Overskrift1"/>
+    <w:uiPriority w:val="9"/>
+    <w:rsid w:val="00FD3004"/>
+    <w:rPr>
+      <w:rFonts w:asciiTheme="majorHAnsi" w:eastAsiaTheme="majorEastAsia" w:hAnsiTheme="majorHAnsi" w:cs="Mangal"/>
+      <w:color w:val="2E74B5" w:themeColor="accent1" w:themeShade="BF"/>
+      <w:sz w:val="32"/>
+      <w:szCs w:val="29"/>
+      <w:lang w:eastAsia="zh-CN" w:bidi="hi-IN"/>
     </w:rPr>
   </w:style>
 </w:styles>

</xml_diff>